<commit_message>
Finished prepping PCA data to send to C.B.
</commit_message>
<xml_diff>
--- a/PCA_METADATA_FOR_CB.docx
+++ b/PCA_METADATA_FOR_CB.docx
@@ -112,8 +112,10 @@
           <w:sz w:val="20"/>
           <w:szCs w:val="20"/>
         </w:rPr>
-        <w:t>Ln(cost) ~ 1 + tas_breadth + tas_position + pcp_breadth + pcp_position + mtn_mass + water_buffering + dispersal_ability + pair_age + distance + boundary_length + MAT_overlap</w:t>
-      </w:r>
+        <w:t>Ln(cost) ~ 1 + tas_breadth + tas_position + pcp_breadth + pcp_position + mtn_mass + water_buffering + dispersal_ability + pair_age + distance + boundary_length</w:t>
+      </w:r>
+      <w:bookmarkStart w:id="0" w:name="_GoBack"/>
+      <w:bookmarkEnd w:id="0"/>
     </w:p>
     <w:p>
       <w:pPr>
@@ -397,28 +399,7 @@
           <w:sz w:val="20"/>
           <w:szCs w:val="20"/>
         </w:rPr>
-        <w:t>$</w:t>
-      </w:r>
-      <w:r>
-        <w:rPr>
-          <w:sz w:val="20"/>
-          <w:szCs w:val="20"/>
-        </w:rPr>
-        <w:t>landgap</w:t>
-      </w:r>
-      <w:r>
-        <w:rPr>
-          <w:sz w:val="20"/>
-          <w:szCs w:val="20"/>
-        </w:rPr>
-        <w:t xml:space="preserve">:     </w:t>
-      </w:r>
-      <w:r>
-        <w:rPr>
-          <w:sz w:val="20"/>
-          <w:szCs w:val="20"/>
-        </w:rPr>
-        <w:t>TRUE &amp; FALSE</w:t>
+        <w:t>$landgap:     TRUE &amp; FALSE</w:t>
       </w:r>
       <w:r>
         <w:rPr>
@@ -434,27 +415,7 @@
           <w:szCs w:val="20"/>
         </w:rPr>
         <w:tab/>
-      </w:r>
-      <w:r>
-        <w:rPr>
-          <w:sz w:val="20"/>
-          <w:szCs w:val="20"/>
-        </w:rPr>
-        <w:t>FALSE only</w:t>
-      </w:r>
-      <w:r>
-        <w:rPr>
-          <w:sz w:val="20"/>
-          <w:szCs w:val="20"/>
-        </w:rPr>
-        <w:t xml:space="preserve">                                           (</w:t>
-      </w:r>
-      <w:r>
-        <w:rPr>
-          <w:sz w:val="20"/>
-          <w:szCs w:val="20"/>
-        </w:rPr>
-        <w:t xml:space="preserve">remove pairs that crossed small bodies of </w:t>
+        <w:t xml:space="preserve">FALSE only                                           (remove pairs that crossed small bodies of </w:t>
       </w:r>
     </w:p>
     <w:p>
@@ -470,14 +431,7 @@
           <w:sz w:val="20"/>
           <w:szCs w:val="20"/>
         </w:rPr>
-        <w:t>water due to map resolution. All cases will be water crossings &lt; 110 km.</w:t>
-      </w:r>
-      <w:r>
-        <w:rPr>
-          <w:sz w:val="20"/>
-          <w:szCs w:val="20"/>
-        </w:rPr>
-        <w:t>)</w:t>
+        <w:t>water due to map resolution. All cases will be water crossings &lt; 110 km.)</w:t>
       </w:r>
       <w:r>
         <w:rPr>
@@ -1461,8 +1415,6 @@
         </w:rPr>
         <w:t>.</w:t>
       </w:r>
-      <w:bookmarkStart w:id="0" w:name="_GoBack"/>
-      <w:bookmarkEnd w:id="0"/>
     </w:p>
     <w:p>
       <w:pPr>
@@ -3782,6 +3734,7 @@
     <w:lsdException w:name="HTML Sample" w:semiHidden="1" w:unhideWhenUsed="1"/>
     <w:lsdException w:name="HTML Typewriter" w:semiHidden="1" w:unhideWhenUsed="1"/>
     <w:lsdException w:name="HTML Variable" w:semiHidden="1" w:unhideWhenUsed="1"/>
+    <w:lsdException w:name="Normal Table" w:semiHidden="1" w:unhideWhenUsed="1"/>
     <w:lsdException w:name="annotation subject" w:semiHidden="1" w:unhideWhenUsed="1"/>
     <w:lsdException w:name="No List" w:semiHidden="1" w:unhideWhenUsed="1"/>
     <w:lsdException w:name="Outline List 1" w:semiHidden="1" w:unhideWhenUsed="1"/>
@@ -3828,8 +3781,10 @@
     <w:lsdException w:name="Table Subtle 2" w:semiHidden="1" w:unhideWhenUsed="1"/>
     <w:lsdException w:name="Table Web 1" w:semiHidden="1" w:unhideWhenUsed="1"/>
     <w:lsdException w:name="Table Web 2" w:semiHidden="1" w:unhideWhenUsed="1"/>
+    <w:lsdException w:name="Table Web 3" w:semiHidden="1" w:unhideWhenUsed="1"/>
     <w:lsdException w:name="Balloon Text" w:semiHidden="1" w:unhideWhenUsed="1"/>
     <w:lsdException w:name="Table Grid" w:uiPriority="39"/>
+    <w:lsdException w:name="Table Theme" w:semiHidden="1" w:unhideWhenUsed="1"/>
     <w:lsdException w:name="Placeholder Text" w:semiHidden="1"/>
     <w:lsdException w:name="No Spacing" w:uiPriority="1" w:qFormat="1"/>
     <w:lsdException w:name="Light Shading" w:uiPriority="60"/>
@@ -4058,6 +4013,7 @@
   <w:style w:type="character" w:default="1" w:styleId="DefaultParagraphFont">
     <w:name w:val="Default Paragraph Font"/>
     <w:uiPriority w:val="1"/>
+    <w:semiHidden/>
     <w:unhideWhenUsed/>
   </w:style>
   <w:style w:type="table" w:default="1" w:styleId="TableNormal">
@@ -4164,6 +4120,33 @@
     <w:semiHidden/>
     <w:unhideWhenUsed/>
     <w:rsid w:val="00967D81"/>
+  </w:style>
+  <w:style w:type="paragraph" w:styleId="BalloonText">
+    <w:name w:val="Balloon Text"/>
+    <w:basedOn w:val="Normal"/>
+    <w:link w:val="BalloonTextChar"/>
+    <w:uiPriority w:val="99"/>
+    <w:semiHidden/>
+    <w:unhideWhenUsed/>
+    <w:rsid w:val="005400FA"/>
+    <w:rPr>
+      <w:rFonts w:ascii="Times New Roman" w:hAnsi="Times New Roman"/>
+      <w:sz w:val="18"/>
+      <w:szCs w:val="18"/>
+    </w:rPr>
+  </w:style>
+  <w:style w:type="character" w:customStyle="1" w:styleId="BalloonTextChar">
+    <w:name w:val="Balloon Text Char"/>
+    <w:basedOn w:val="DefaultParagraphFont"/>
+    <w:link w:val="BalloonText"/>
+    <w:uiPriority w:val="99"/>
+    <w:semiHidden/>
+    <w:rsid w:val="005400FA"/>
+    <w:rPr>
+      <w:rFonts w:ascii="Times New Roman" w:hAnsi="Times New Roman"/>
+      <w:sz w:val="18"/>
+      <w:szCs w:val="18"/>
+    </w:rPr>
   </w:style>
 </w:styles>
 </file>

</xml_diff>